<commit_message>
feat： update example of wps
</commit_message>
<xml_diff>
--- a/example/wps/myAaassist/server/wwwroot/uploaded/未套红doc问号名称.docx
+++ b/example/wps/myAaassist/server/wwwroot/uploaded/未套红doc问号名称.docx
@@ -5,7 +5,7 @@
     <w:p>
       <w:pPr>
         <w:rPr>
-          <w:rFonts w:hint="eastAsia" w:eastAsiaTheme="minorEastAsia"/>
+          <w:rFonts w:hint="default" w:eastAsiaTheme="minorEastAsia"/>
           <w:lang w:val="en-US" w:eastAsia="zh-CN"/>
         </w:rPr>
       </w:pPr>
@@ -14,14 +14,14 @@
           <w:rFonts w:hint="eastAsia"/>
           <w:lang w:val="en-US" w:eastAsia="zh-CN"/>
         </w:rPr>
-        <w:t>大撒大撒大撒大撒</w:t>
+        <w:t>觉得哈手机客户端卡刷道具卡设计大赛看阿萨大卡司速度快啊圣诞快乐</w:t>
       </w:r>
       <w:bookmarkStart w:id="0" w:name="_GoBack"/>
       <w:bookmarkEnd w:id="0"/>
     </w:p>
     <w:sectPr>
       <w:pgSz w:w="11906" w:h="16838"/>
-      <w:pgMar w:top="1440" w:right="1800" w:bottom="1440" w:left="1800" w:header="851" w:footer="992" w:gutter="0"/>
+      <w:pgMar w:top="1440" w:right="1440" w:bottom="1440" w:left="1440" w:header="851" w:footer="992" w:gutter="0"/>
       <w:cols w:space="425" w:num="1"/>
       <w:docGrid w:type="lines" w:linePitch="312" w:charSpace="0"/>
     </w:sectPr>
@@ -105,7 +105,7 @@
     <w:lsdException w:qFormat="1" w:unhideWhenUsed="0" w:uiPriority="0" w:semiHidden="0" w:name="Title"/>
     <w:lsdException w:unhideWhenUsed="0" w:uiPriority="0" w:semiHidden="0" w:name="Closing"/>
     <w:lsdException w:unhideWhenUsed="0" w:uiPriority="0" w:semiHidden="0" w:name="Signature"/>
-    <w:lsdException w:qFormat="1" w:unhideWhenUsed="0" w:uiPriority="0" w:name="Default Paragraph Font"/>
+    <w:lsdException w:unhideWhenUsed="0" w:uiPriority="0" w:name="Default Paragraph Font"/>
     <w:lsdException w:unhideWhenUsed="0" w:uiPriority="0" w:semiHidden="0" w:name="Body Text"/>
     <w:lsdException w:unhideWhenUsed="0" w:uiPriority="0" w:semiHidden="0" w:name="Body Text Indent"/>
     <w:lsdException w:unhideWhenUsed="0" w:uiPriority="0" w:semiHidden="0" w:name="List Continue"/>
@@ -308,7 +308,6 @@
   <w:style w:type="character" w:default="1" w:styleId="3">
     <w:name w:val="Default Paragraph Font"/>
     <w:semiHidden/>
-    <w:qFormat/>
     <w:uiPriority w:val="0"/>
   </w:style>
   <w:style w:type="table" w:default="1" w:styleId="2">

</xml_diff>